<commit_message>
Ajout d'une todolist et réponses question B,C,D exercice 2 TP2.
</commit_message>
<xml_diff>
--- a/Question 2 TP2 .docx
+++ b/Question 2 TP2 .docx
@@ -25,45 +25,638 @@
     </w:p>
     <w:p>
       <w:pPr>
-        <w:rPr>
-          <w:lang w:val="fr-FR"/>
-        </w:rPr>
-      </w:pPr>
-      <w:r>
-        <w:rPr>
-          <w:lang w:val="fr-FR"/>
-        </w:rPr>
-        <w:t xml:space="preserve">En appliquant le principe SRP et ISP décris </w:t>
-      </w:r>
-      <w:r>
-        <w:rPr>
-          <w:lang w:val="fr-FR"/>
-        </w:rPr>
-        <w:t xml:space="preserve">dans l’extrait en </w:t>
-      </w:r>
-      <w:r>
-        <w:rPr>
-          <w:lang w:val="fr-FR"/>
-        </w:rPr>
-        <w:t xml:space="preserve">intitulé, nous </w:t>
-      </w:r>
-      <w:r>
-        <w:rPr>
-          <w:lang w:val="fr-FR"/>
-        </w:rPr>
-        <w:t xml:space="preserve">pouvons restructurer </w:t>
-      </w:r>
-      <w:r>
-        <w:rPr>
-          <w:lang w:val="fr-FR"/>
-        </w:rPr>
-        <w:t>la classe CashRe</w:t>
-      </w:r>
-      <w:r>
-        <w:rPr>
-          <w:lang w:val="fr-FR"/>
-        </w:rPr>
-        <w:t xml:space="preserve">gister en trois responsabilités : </w:t>
+        <w:pStyle w:val="Paragraphedeliste"/>
+        <w:numPr>
+          <w:ilvl w:val="0"/>
+          <w:numId w:val="2"/>
+        </w:numPr>
+        <w:jc w:val="both"/>
+        <w:rPr>
+          <w:lang w:val="fr-FR"/>
+        </w:rPr>
+      </w:pPr>
+    </w:p>
+    <w:p>
+      <w:pPr>
+        <w:pStyle w:val="Paragraphedeliste"/>
+        <w:numPr>
+          <w:ilvl w:val="0"/>
+          <w:numId w:val="2"/>
+        </w:numPr>
+        <w:jc w:val="both"/>
+        <w:rPr>
+          <w:lang w:val="fr-FR"/>
+        </w:rPr>
+      </w:pPr>
+      <w:r>
+        <w:rPr>
+          <w:lang w:val="fr-FR"/>
+        </w:rPr>
+        <w:t xml:space="preserve">La métrique LCOM </w:t>
+      </w:r>
+      <w:r>
+        <w:rPr>
+          <w:lang w:val="fr-FR"/>
+        </w:rPr>
+        <w:t>(</w:t>
+      </w:r>
+      <w:proofErr w:type="spellStart"/>
+      <w:r>
+        <w:rPr>
+          <w:lang w:val="fr-FR"/>
+        </w:rPr>
+        <w:t>Lack</w:t>
+      </w:r>
+      <w:proofErr w:type="spellEnd"/>
+      <w:r>
+        <w:rPr>
+          <w:lang w:val="fr-FR"/>
+        </w:rPr>
+        <w:t xml:space="preserve"> of </w:t>
+      </w:r>
+      <w:proofErr w:type="spellStart"/>
+      <w:r>
+        <w:rPr>
+          <w:lang w:val="fr-FR"/>
+        </w:rPr>
+        <w:t>COhesion</w:t>
+      </w:r>
+      <w:proofErr w:type="spellEnd"/>
+      <w:r>
+        <w:rPr>
+          <w:lang w:val="fr-FR"/>
+        </w:rPr>
+        <w:t xml:space="preserve"> Method) </w:t>
+      </w:r>
+      <w:r>
+        <w:rPr>
+          <w:lang w:val="fr-FR"/>
+        </w:rPr>
+        <w:t xml:space="preserve">permet de quantifier </w:t>
+      </w:r>
+      <w:r>
+        <w:rPr>
+          <w:lang w:val="fr-FR"/>
+        </w:rPr>
+        <w:t xml:space="preserve">la cohésion d’une classe à l’aide </w:t>
+      </w:r>
+      <w:r>
+        <w:rPr>
+          <w:lang w:val="fr-FR"/>
+        </w:rPr>
+        <w:t>de l’algorithme suivant</w:t>
+      </w:r>
+      <w:r>
+        <w:rPr>
+          <w:lang w:val="fr-FR"/>
+        </w:rPr>
+        <w:t> :</w:t>
+      </w:r>
+      <w:bookmarkStart w:id="0" w:name="_GoBack"/>
+      <w:bookmarkEnd w:id="0"/>
+    </w:p>
+    <w:p>
+      <w:pPr>
+        <w:ind w:left="720"/>
+        <w:jc w:val="both"/>
+        <w:rPr>
+          <w:rFonts w:eastAsiaTheme="minorEastAsia"/>
+          <w:lang w:val="fr-FR"/>
+        </w:rPr>
+      </w:pPr>
+      <m:oMath>
+        <m:r>
+          <w:rPr>
+            <w:rFonts w:ascii="Cambria Math" w:hAnsi="Cambria Math"/>
+            <w:lang w:val="fr-FR"/>
+          </w:rPr>
+          <m:t>P=0 ;Q=0;</m:t>
+        </m:r>
+      </m:oMath>
+      <w:r>
+        <w:rPr>
+          <w:rFonts w:eastAsiaTheme="minorEastAsia"/>
+          <w:lang w:val="fr-FR"/>
+        </w:rPr>
+        <w:t xml:space="preserve"> </w:t>
+      </w:r>
+    </w:p>
+    <w:p>
+      <w:pPr>
+        <w:ind w:left="720"/>
+        <w:jc w:val="both"/>
+        <w:rPr>
+          <w:lang w:val="fr-FR"/>
+        </w:rPr>
+      </w:pPr>
+      <w:r>
+        <w:rPr>
+          <w:lang w:val="fr-FR"/>
+        </w:rPr>
+        <w:t>Parcourir toutes les paires de méthodes</w:t>
+      </w:r>
+    </w:p>
+    <w:p>
+      <w:pPr>
+        <w:ind w:left="720"/>
+        <w:jc w:val="both"/>
+        <w:rPr>
+          <w:lang w:val="fr-FR"/>
+        </w:rPr>
+      </w:pPr>
+      <w:r>
+        <w:rPr>
+          <w:lang w:val="fr-FR"/>
+        </w:rPr>
+        <w:tab/>
+        <w:t xml:space="preserve">Si les </w:t>
+      </w:r>
+      <w:r>
+        <w:rPr>
+          <w:lang w:val="fr-FR"/>
+        </w:rPr>
+        <w:t>méthodes ne partagent</w:t>
+      </w:r>
+      <w:r>
+        <w:rPr>
+          <w:lang w:val="fr-FR"/>
+        </w:rPr>
+        <w:t xml:space="preserve"> pas de données alors P++ ;</w:t>
+      </w:r>
+    </w:p>
+    <w:p>
+      <w:pPr>
+        <w:ind w:left="720"/>
+        <w:jc w:val="both"/>
+        <w:rPr>
+          <w:lang w:val="fr-FR"/>
+        </w:rPr>
+      </w:pPr>
+      <w:r>
+        <w:rPr>
+          <w:lang w:val="fr-FR"/>
+        </w:rPr>
+        <w:tab/>
+        <w:t xml:space="preserve">Si </w:t>
+      </w:r>
+      <w:r>
+        <w:rPr>
+          <w:lang w:val="fr-FR"/>
+        </w:rPr>
+        <w:t>les méthodes partagent au moins une donnée Q++ </w:t>
+      </w:r>
+    </w:p>
+    <w:p>
+      <w:pPr>
+        <w:ind w:left="720"/>
+        <w:jc w:val="both"/>
+        <w:rPr>
+          <w:rFonts w:eastAsiaTheme="minorEastAsia"/>
+          <w:lang w:val="fr-FR"/>
+        </w:rPr>
+      </w:pPr>
+      <w:r>
+        <w:rPr>
+          <w:lang w:val="fr-FR"/>
+        </w:rPr>
+        <w:t xml:space="preserve">Résultat = </w:t>
+      </w:r>
+      <m:oMath>
+        <m:r>
+          <w:rPr>
+            <w:rFonts w:ascii="Cambria Math" w:hAnsi="Cambria Math"/>
+            <w:lang w:val="fr-FR"/>
+          </w:rPr>
+          <m:t>P-Q</m:t>
+        </m:r>
+      </m:oMath>
+      <w:r>
+        <w:rPr>
+          <w:rFonts w:eastAsiaTheme="minorEastAsia"/>
+          <w:lang w:val="fr-FR"/>
+        </w:rPr>
+        <w:t>.</w:t>
+      </w:r>
+    </w:p>
+    <w:p>
+      <w:pPr>
+        <w:ind w:left="720"/>
+        <w:jc w:val="both"/>
+        <w:rPr>
+          <w:rFonts w:eastAsiaTheme="minorEastAsia"/>
+          <w:lang w:val="fr-FR"/>
+        </w:rPr>
+      </w:pPr>
+      <w:r>
+        <w:rPr>
+          <w:rFonts w:eastAsiaTheme="minorEastAsia"/>
+          <w:lang w:val="fr-FR"/>
+        </w:rPr>
+        <w:t xml:space="preserve">Si le résultat est </w:t>
+      </w:r>
+      <m:oMath>
+        <m:r>
+          <w:rPr>
+            <w:rFonts w:ascii="Cambria Math" w:eastAsiaTheme="minorEastAsia" w:hAnsi="Cambria Math"/>
+            <w:lang w:val="fr-FR"/>
+          </w:rPr>
+          <m:t>&gt;0</m:t>
+        </m:r>
+      </m:oMath>
+      <w:r>
+        <w:rPr>
+          <w:rFonts w:eastAsiaTheme="minorEastAsia"/>
+          <w:lang w:val="fr-FR"/>
+        </w:rPr>
+        <w:t xml:space="preserve"> </w:t>
+      </w:r>
+      <w:r>
+        <w:rPr>
+          <w:rFonts w:eastAsiaTheme="minorEastAsia"/>
+          <w:lang w:val="fr-FR"/>
+        </w:rPr>
+        <w:t>al</w:t>
+      </w:r>
+      <w:r>
+        <w:rPr>
+          <w:rFonts w:eastAsiaTheme="minorEastAsia"/>
+          <w:lang w:val="fr-FR"/>
+        </w:rPr>
+        <w:t>ors la classe doit être coupé.</w:t>
+      </w:r>
+    </w:p>
+    <w:p>
+      <w:pPr>
+        <w:jc w:val="both"/>
+        <w:rPr>
+          <w:rFonts w:eastAsiaTheme="minorEastAsia"/>
+          <w:lang w:val="fr-FR"/>
+        </w:rPr>
+      </w:pPr>
+      <w:r>
+        <w:rPr>
+          <w:rFonts w:eastAsiaTheme="minorEastAsia"/>
+          <w:lang w:val="fr-FR"/>
+        </w:rPr>
+        <w:tab/>
+        <w:t>En appliquant cette métrique a</w:t>
+      </w:r>
+      <w:r>
+        <w:rPr>
+          <w:rFonts w:eastAsiaTheme="minorEastAsia"/>
+          <w:lang w:val="fr-FR"/>
+        </w:rPr>
+        <w:t xml:space="preserve"> la classe </w:t>
+      </w:r>
+      <w:proofErr w:type="spellStart"/>
+      <w:r>
+        <w:rPr>
+          <w:rFonts w:eastAsiaTheme="minorEastAsia"/>
+          <w:lang w:val="fr-FR"/>
+        </w:rPr>
+        <w:t>CashRegister</w:t>
+      </w:r>
+      <w:proofErr w:type="spellEnd"/>
+      <w:r>
+        <w:rPr>
+          <w:rFonts w:eastAsiaTheme="minorEastAsia"/>
+          <w:lang w:val="fr-FR"/>
+        </w:rPr>
+        <w:t xml:space="preserve">, </w:t>
+      </w:r>
+      <w:r>
+        <w:rPr>
+          <w:rFonts w:eastAsiaTheme="minorEastAsia"/>
+          <w:lang w:val="fr-FR"/>
+        </w:rPr>
+        <w:t xml:space="preserve">nous </w:t>
+      </w:r>
+      <w:r>
+        <w:rPr>
+          <w:rFonts w:eastAsiaTheme="minorEastAsia"/>
+          <w:lang w:val="fr-FR"/>
+        </w:rPr>
+        <w:t xml:space="preserve">obtenons </w:t>
+      </w:r>
+      <w:r>
+        <w:rPr>
+          <w:rFonts w:eastAsiaTheme="minorEastAsia"/>
+          <w:lang w:val="fr-FR"/>
+        </w:rPr>
+        <w:t>les valeurs</w:t>
+      </w:r>
+      <w:r>
+        <w:rPr>
+          <w:rFonts w:eastAsiaTheme="minorEastAsia"/>
+          <w:lang w:val="fr-FR"/>
+        </w:rPr>
+        <w:t xml:space="preserve"> </w:t>
+      </w:r>
+      <m:oMath>
+        <m:r>
+          <w:rPr>
+            <w:rFonts w:ascii="Cambria Math" w:eastAsiaTheme="minorEastAsia" w:hAnsi="Cambria Math"/>
+            <w:lang w:val="fr-FR"/>
+          </w:rPr>
+          <m:t>P=1;Q=2</m:t>
+        </m:r>
+      </m:oMath>
+      <w:r>
+        <w:rPr>
+          <w:rFonts w:eastAsiaTheme="minorEastAsia"/>
+          <w:lang w:val="fr-FR"/>
+        </w:rPr>
+        <w:t xml:space="preserve">. Selon la métrique, la classe n’as pas besoin d’être coupé, car </w:t>
+      </w:r>
+      <m:oMath>
+        <m:r>
+          <w:rPr>
+            <w:rFonts w:ascii="Cambria Math" w:eastAsiaTheme="minorEastAsia" w:hAnsi="Cambria Math"/>
+            <w:lang w:val="fr-FR"/>
+          </w:rPr>
+          <m:t>P-Q= -1(&lt;0)</m:t>
+        </m:r>
+      </m:oMath>
+      <w:r>
+        <w:rPr>
+          <w:rFonts w:eastAsiaTheme="minorEastAsia"/>
+          <w:lang w:val="fr-FR"/>
+        </w:rPr>
+        <w:t>.</w:t>
+      </w:r>
+      <w:r>
+        <w:rPr>
+          <w:rFonts w:eastAsiaTheme="minorEastAsia"/>
+          <w:lang w:val="fr-FR"/>
+        </w:rPr>
+        <w:t xml:space="preserve"> </w:t>
+      </w:r>
+    </w:p>
+    <w:p>
+      <w:pPr>
+        <w:pStyle w:val="Paragraphedeliste"/>
+        <w:numPr>
+          <w:ilvl w:val="0"/>
+          <w:numId w:val="2"/>
+        </w:numPr>
+        <w:jc w:val="both"/>
+        <w:rPr>
+          <w:rFonts w:eastAsiaTheme="minorEastAsia"/>
+          <w:lang w:val="fr-FR"/>
+        </w:rPr>
+      </w:pPr>
+      <w:r>
+        <w:rPr>
+          <w:rFonts w:eastAsiaTheme="minorEastAsia"/>
+          <w:lang w:val="fr-FR"/>
+        </w:rPr>
+        <w:t xml:space="preserve">Selon la métrique, la classe </w:t>
+      </w:r>
+      <w:proofErr w:type="spellStart"/>
+      <w:r>
+        <w:rPr>
+          <w:rFonts w:eastAsiaTheme="minorEastAsia"/>
+          <w:lang w:val="fr-FR"/>
+        </w:rPr>
+        <w:t>CashRegister</w:t>
+      </w:r>
+      <w:proofErr w:type="spellEnd"/>
+      <w:r>
+        <w:rPr>
+          <w:rFonts w:eastAsiaTheme="minorEastAsia"/>
+          <w:lang w:val="fr-FR"/>
+        </w:rPr>
+        <w:t xml:space="preserve"> est cohésive et n’</w:t>
+      </w:r>
+      <w:r>
+        <w:rPr>
+          <w:rFonts w:eastAsiaTheme="minorEastAsia"/>
+          <w:lang w:val="fr-FR"/>
+        </w:rPr>
+        <w:t xml:space="preserve">as pas besoin d’être coupé. </w:t>
+      </w:r>
+      <w:r>
+        <w:rPr>
+          <w:rFonts w:eastAsiaTheme="minorEastAsia"/>
+          <w:lang w:val="fr-FR"/>
+        </w:rPr>
+        <w:t xml:space="preserve"> </w:t>
+      </w:r>
+      <w:r>
+        <w:rPr>
+          <w:rFonts w:eastAsiaTheme="minorEastAsia"/>
+          <w:lang w:val="fr-FR"/>
+        </w:rPr>
+        <w:t>Néa</w:t>
+      </w:r>
+      <w:r>
+        <w:rPr>
+          <w:rFonts w:eastAsiaTheme="minorEastAsia"/>
+          <w:lang w:val="fr-FR"/>
+        </w:rPr>
+        <w:t>n</w:t>
+      </w:r>
+      <w:r>
+        <w:rPr>
+          <w:rFonts w:eastAsiaTheme="minorEastAsia"/>
+          <w:lang w:val="fr-FR"/>
+        </w:rPr>
+        <w:t xml:space="preserve">moins, </w:t>
+      </w:r>
+      <w:r>
+        <w:rPr>
+          <w:rFonts w:eastAsiaTheme="minorEastAsia"/>
+          <w:lang w:val="fr-FR"/>
+        </w:rPr>
+        <w:t xml:space="preserve">la méthode </w:t>
+      </w:r>
+      <w:proofErr w:type="spellStart"/>
+      <w:r>
+        <w:rPr>
+          <w:rFonts w:eastAsiaTheme="minorEastAsia"/>
+          <w:lang w:val="fr-FR"/>
+        </w:rPr>
+        <w:t>Re</w:t>
+      </w:r>
+      <w:r>
+        <w:rPr>
+          <w:rFonts w:eastAsiaTheme="minorEastAsia"/>
+          <w:lang w:val="fr-FR"/>
+        </w:rPr>
+        <w:t>cordPurchase</w:t>
+      </w:r>
+      <w:proofErr w:type="spellEnd"/>
+      <w:r>
+        <w:rPr>
+          <w:rFonts w:eastAsiaTheme="minorEastAsia"/>
+          <w:lang w:val="fr-FR"/>
+        </w:rPr>
+        <w:t xml:space="preserve"> et </w:t>
+      </w:r>
+      <w:proofErr w:type="spellStart"/>
+      <w:r>
+        <w:rPr>
+          <w:rFonts w:eastAsiaTheme="minorEastAsia"/>
+          <w:lang w:val="fr-FR"/>
+        </w:rPr>
+        <w:t>ReceivePayment</w:t>
+      </w:r>
+      <w:proofErr w:type="spellEnd"/>
+      <w:r>
+        <w:rPr>
+          <w:rFonts w:eastAsiaTheme="minorEastAsia"/>
+          <w:lang w:val="fr-FR"/>
+        </w:rPr>
+        <w:t xml:space="preserve"> </w:t>
+      </w:r>
+      <w:r>
+        <w:rPr>
+          <w:rFonts w:eastAsiaTheme="minorEastAsia"/>
+          <w:lang w:val="fr-FR"/>
+        </w:rPr>
+        <w:t>ne partagent aucun attribut</w:t>
+      </w:r>
+      <w:r>
+        <w:rPr>
+          <w:rFonts w:eastAsiaTheme="minorEastAsia"/>
+          <w:lang w:val="fr-FR"/>
+        </w:rPr>
+        <w:t xml:space="preserve"> en commun.</w:t>
+      </w:r>
+      <w:r>
+        <w:rPr>
+          <w:rFonts w:eastAsiaTheme="minorEastAsia"/>
+          <w:lang w:val="fr-FR"/>
+        </w:rPr>
+        <w:t xml:space="preserve"> Il </w:t>
+      </w:r>
+      <w:r>
+        <w:rPr>
+          <w:rFonts w:eastAsiaTheme="minorEastAsia"/>
+          <w:lang w:val="fr-FR"/>
+        </w:rPr>
+        <w:t>r</w:t>
+      </w:r>
+      <w:r>
+        <w:rPr>
+          <w:rFonts w:eastAsiaTheme="minorEastAsia"/>
+          <w:lang w:val="fr-FR"/>
+        </w:rPr>
+        <w:t>est</w:t>
+      </w:r>
+      <w:r>
+        <w:rPr>
+          <w:rFonts w:eastAsiaTheme="minorEastAsia"/>
+          <w:lang w:val="fr-FR"/>
+        </w:rPr>
+        <w:t>e</w:t>
+      </w:r>
+      <w:r>
+        <w:rPr>
+          <w:rFonts w:eastAsiaTheme="minorEastAsia"/>
+          <w:lang w:val="fr-FR"/>
+        </w:rPr>
+        <w:t xml:space="preserve"> donc </w:t>
+      </w:r>
+      <w:r>
+        <w:rPr>
+          <w:rFonts w:eastAsiaTheme="minorEastAsia"/>
+          <w:lang w:val="fr-FR"/>
+        </w:rPr>
+        <w:t xml:space="preserve">un moyen </w:t>
+      </w:r>
+      <w:r>
+        <w:rPr>
+          <w:rFonts w:eastAsiaTheme="minorEastAsia"/>
+          <w:lang w:val="fr-FR"/>
+        </w:rPr>
+        <w:t xml:space="preserve">de décomposer la classe </w:t>
+      </w:r>
+      <w:proofErr w:type="spellStart"/>
+      <w:r>
+        <w:rPr>
+          <w:rFonts w:eastAsiaTheme="minorEastAsia"/>
+          <w:lang w:val="fr-FR"/>
+        </w:rPr>
+        <w:t>CashRegister</w:t>
+      </w:r>
+      <w:proofErr w:type="spellEnd"/>
+      <w:r>
+        <w:rPr>
+          <w:rFonts w:eastAsiaTheme="minorEastAsia"/>
+          <w:lang w:val="fr-FR"/>
+        </w:rPr>
+        <w:t xml:space="preserve"> en </w:t>
+      </w:r>
+      <w:r>
+        <w:rPr>
+          <w:rFonts w:eastAsiaTheme="minorEastAsia"/>
+          <w:lang w:val="fr-FR"/>
+        </w:rPr>
+        <w:t>sous-ensembles</w:t>
+      </w:r>
+      <w:r>
+        <w:rPr>
+          <w:rFonts w:eastAsiaTheme="minorEastAsia"/>
+          <w:lang w:val="fr-FR"/>
+        </w:rPr>
+        <w:t xml:space="preserve"> plus indépendants</w:t>
+      </w:r>
+      <w:r>
+        <w:rPr>
+          <w:rFonts w:eastAsiaTheme="minorEastAsia"/>
+          <w:lang w:val="fr-FR"/>
+        </w:rPr>
+        <w:t>, par héritage</w:t>
+      </w:r>
+      <w:r>
+        <w:rPr>
+          <w:rFonts w:eastAsiaTheme="minorEastAsia"/>
+          <w:lang w:val="fr-FR"/>
+        </w:rPr>
+        <w:t xml:space="preserve">. </w:t>
+      </w:r>
+    </w:p>
+    <w:p>
+      <w:pPr>
+        <w:pStyle w:val="Paragraphedeliste"/>
+        <w:jc w:val="both"/>
+        <w:rPr>
+          <w:rFonts w:eastAsiaTheme="minorEastAsia"/>
+          <w:lang w:val="fr-FR"/>
+        </w:rPr>
+      </w:pPr>
+    </w:p>
+    <w:p>
+      <w:pPr>
+        <w:pStyle w:val="Paragraphedeliste"/>
+        <w:numPr>
+          <w:ilvl w:val="0"/>
+          <w:numId w:val="2"/>
+        </w:numPr>
+        <w:rPr>
+          <w:lang w:val="fr-FR"/>
+        </w:rPr>
+      </w:pPr>
+      <w:r>
+        <w:rPr>
+          <w:lang w:val="fr-FR"/>
+        </w:rPr>
+        <w:t xml:space="preserve">En appliquant le principe SRP et ISP décris dans l’extrait en intitulé, nous pouvons restructurer la classe </w:t>
+      </w:r>
+      <w:proofErr w:type="spellStart"/>
+      <w:r>
+        <w:rPr>
+          <w:lang w:val="fr-FR"/>
+        </w:rPr>
+        <w:t>CashRegister</w:t>
+      </w:r>
+      <w:proofErr w:type="spellEnd"/>
+      <w:r>
+        <w:rPr>
+          <w:lang w:val="fr-FR"/>
+        </w:rPr>
+        <w:t xml:space="preserve"> en deux responsabilités : </w:t>
       </w:r>
     </w:p>
     <w:p>
@@ -81,7 +674,35 @@
         <w:rPr>
           <w:lang w:val="fr-FR"/>
         </w:rPr>
-        <w:t>Enregistrer achat (responsabilité assumée par la méthode RecordPurchase)</w:t>
+        <w:t xml:space="preserve">Gestion du capital (méthodes </w:t>
+      </w:r>
+      <w:proofErr w:type="spellStart"/>
+      <w:r>
+        <w:rPr>
+          <w:lang w:val="fr-FR"/>
+        </w:rPr>
+        <w:t>ReceivePaiement</w:t>
+      </w:r>
+      <w:proofErr w:type="spellEnd"/>
+      <w:r>
+        <w:rPr>
+          <w:lang w:val="fr-FR"/>
+        </w:rPr>
+        <w:t xml:space="preserve"> et </w:t>
+      </w:r>
+      <w:proofErr w:type="spellStart"/>
+      <w:r>
+        <w:rPr>
+          <w:lang w:val="fr-FR"/>
+        </w:rPr>
+        <w:t>RecordPurchase</w:t>
+      </w:r>
+      <w:proofErr w:type="spellEnd"/>
+      <w:r>
+        <w:rPr>
+          <w:lang w:val="fr-FR"/>
+        </w:rPr>
+        <w:t>)</w:t>
       </w:r>
     </w:p>
     <w:p>
@@ -99,7 +720,109 @@
         <w:rPr>
           <w:lang w:val="fr-FR"/>
         </w:rPr>
-        <w:t>Recevoir le paiement (assumée par receivePaiement)</w:t>
+        <w:t xml:space="preserve">Gestion de transaction (méthode </w:t>
+      </w:r>
+      <w:proofErr w:type="spellStart"/>
+      <w:r>
+        <w:rPr>
+          <w:lang w:val="fr-FR"/>
+        </w:rPr>
+        <w:t>giveChange</w:t>
+      </w:r>
+      <w:proofErr w:type="spellEnd"/>
+      <w:r>
+        <w:rPr>
+          <w:lang w:val="fr-FR"/>
+        </w:rPr>
+        <w:t>)</w:t>
+      </w:r>
+    </w:p>
+    <w:p>
+      <w:pPr>
+        <w:ind w:left="360"/>
+        <w:jc w:val="both"/>
+        <w:rPr>
+          <w:lang w:val="fr-FR"/>
+        </w:rPr>
+      </w:pPr>
+      <w:r>
+        <w:rPr>
+          <w:lang w:val="fr-FR"/>
+        </w:rPr>
+        <w:t xml:space="preserve">Nous pourrions séparer chacune de ces tâches en deux classes.  Ainsi, la classe </w:t>
+      </w:r>
+      <w:proofErr w:type="spellStart"/>
+      <w:r>
+        <w:rPr>
+          <w:lang w:val="fr-FR"/>
+        </w:rPr>
+        <w:t>CashRegister</w:t>
+      </w:r>
+      <w:proofErr w:type="spellEnd"/>
+      <w:r>
+        <w:rPr>
+          <w:lang w:val="fr-FR"/>
+        </w:rPr>
+        <w:t xml:space="preserve"> n’est pas </w:t>
+      </w:r>
+      <w:proofErr w:type="gramStart"/>
+      <w:r>
+        <w:rPr>
+          <w:lang w:val="fr-FR"/>
+        </w:rPr>
+        <w:t>cohésive</w:t>
+      </w:r>
+      <w:proofErr w:type="gramEnd"/>
+      <w:r>
+        <w:rPr>
+          <w:lang w:val="fr-FR"/>
+        </w:rPr>
+        <w:t xml:space="preserve"> selon la définition exposée dans l’intitulé. </w:t>
+      </w:r>
+    </w:p>
+    <w:p>
+      <w:pPr>
+        <w:ind w:left="360"/>
+        <w:jc w:val="both"/>
+        <w:rPr>
+          <w:lang w:val="fr-FR"/>
+        </w:rPr>
+      </w:pPr>
+      <w:r>
+        <w:rPr>
+          <w:lang w:val="fr-FR"/>
+        </w:rPr>
+        <w:t xml:space="preserve">La classe reste néanmoins simple et intuitive de prise en main. En effet, les deux responsabilités sont implémentées par trois méthodes synthétiques et simples. </w:t>
+      </w:r>
+    </w:p>
+    <w:p>
+      <w:pPr>
+        <w:ind w:left="360"/>
+        <w:jc w:val="both"/>
+        <w:rPr>
+          <w:lang w:val="fr-FR"/>
+        </w:rPr>
+      </w:pPr>
+      <w:r>
+        <w:rPr>
+          <w:lang w:val="fr-FR"/>
+        </w:rPr>
+        <w:t xml:space="preserve">Ces trois méthodes ont pour finalité de mettre en place un registraire de transactions financières. </w:t>
+      </w:r>
+    </w:p>
+    <w:p>
+      <w:pPr>
+        <w:ind w:left="360"/>
+        <w:jc w:val="both"/>
+        <w:rPr>
+          <w:lang w:val="fr-FR"/>
+        </w:rPr>
+      </w:pPr>
+      <w:r>
+        <w:rPr>
+          <w:lang w:val="fr-FR"/>
+        </w:rPr>
+        <w:t>C’est pourquoi il apparaît que la modélisation SRP et ISP sont des paradigmes pouvant apporter une importante amélioration dans des projets d’envergure importante. Nous pensons donc que cet outil est un moyen d’optimiser un code et non pas un outil indispensable de modélisation et conception.</w:t>
       </w:r>
     </w:p>
     <w:p>
@@ -107,211 +830,22 @@
         <w:pStyle w:val="Paragraphedeliste"/>
         <w:numPr>
           <w:ilvl w:val="0"/>
-          <w:numId w:val="1"/>
+          <w:numId w:val="2"/>
         </w:numPr>
-        <w:rPr>
-          <w:lang w:val="fr-FR"/>
-        </w:rPr>
-      </w:pPr>
-      <w:r>
-        <w:rPr>
-          <w:lang w:val="fr-FR"/>
-        </w:rPr>
-        <w:t xml:space="preserve">Rendre le change (méthode </w:t>
-      </w:r>
-      <w:r>
-        <w:rPr>
-          <w:lang w:val="fr-FR"/>
-        </w:rPr>
-        <w:t>giveChange)</w:t>
-      </w:r>
-    </w:p>
-    <w:p>
-      <w:pPr>
-        <w:rPr>
-          <w:lang w:val="fr-FR"/>
-        </w:rPr>
-      </w:pPr>
-      <w:r>
-        <w:rPr>
-          <w:lang w:val="fr-FR"/>
-        </w:rPr>
-        <w:t xml:space="preserve">Nous pourrions séparer chacune de ces </w:t>
-      </w:r>
-      <w:r>
-        <w:rPr>
-          <w:lang w:val="fr-FR"/>
-        </w:rPr>
-        <w:t xml:space="preserve">tâches en trois </w:t>
-      </w:r>
-      <w:r>
-        <w:rPr>
-          <w:lang w:val="fr-FR"/>
-        </w:rPr>
-        <w:t>classes</w:t>
-      </w:r>
-      <w:r>
-        <w:rPr>
-          <w:lang w:val="fr-FR"/>
-        </w:rPr>
-        <w:t xml:space="preserve"> </w:t>
-      </w:r>
-      <w:r>
-        <w:rPr>
-          <w:lang w:val="fr-FR"/>
-        </w:rPr>
-        <w:t xml:space="preserve">indépendantes. </w:t>
-      </w:r>
-      <w:r>
-        <w:rPr>
-          <w:lang w:val="fr-FR"/>
-        </w:rPr>
-        <w:t xml:space="preserve"> </w:t>
-      </w:r>
-      <w:r>
-        <w:rPr>
-          <w:lang w:val="fr-FR"/>
-        </w:rPr>
-        <w:t xml:space="preserve">Ainsi, la classe CashRegister n’est pas cohésive selon la définition exposée dans l’intitulé. </w:t>
-      </w:r>
-    </w:p>
-    <w:p>
-      <w:pPr>
-        <w:rPr>
-          <w:lang w:val="fr-FR"/>
-        </w:rPr>
-      </w:pPr>
-      <w:r>
-        <w:rPr>
-          <w:lang w:val="fr-FR"/>
-        </w:rPr>
-        <w:t xml:space="preserve">Un contrepoids à cet argumentaire est le fait que la classe reste néanmoins simple et intuitive de prise en main. </w:t>
-      </w:r>
-      <w:r>
-        <w:rPr>
-          <w:lang w:val="fr-FR"/>
-        </w:rPr>
-        <w:t xml:space="preserve">En effet, </w:t>
-      </w:r>
-      <w:r>
-        <w:rPr>
-          <w:lang w:val="fr-FR"/>
-        </w:rPr>
-        <w:t xml:space="preserve">les trois responsabilités sont implanté par trois méthodes </w:t>
-      </w:r>
-      <w:r>
-        <w:rPr>
-          <w:lang w:val="fr-FR"/>
-        </w:rPr>
-        <w:t xml:space="preserve">synthétiques </w:t>
-      </w:r>
-      <w:r>
-        <w:rPr>
-          <w:lang w:val="fr-FR"/>
-        </w:rPr>
-        <w:t xml:space="preserve">et simples. </w:t>
-      </w:r>
-    </w:p>
-    <w:p>
-      <w:pPr>
-        <w:rPr>
-          <w:lang w:val="fr-FR"/>
-        </w:rPr>
-      </w:pPr>
-      <w:r>
-        <w:rPr>
-          <w:lang w:val="fr-FR"/>
-        </w:rPr>
-        <w:t xml:space="preserve">Ces trois méthodes ont pour </w:t>
-      </w:r>
-      <w:r>
-        <w:rPr>
-          <w:lang w:val="fr-FR"/>
-        </w:rPr>
-        <w:t xml:space="preserve">finalité de </w:t>
-      </w:r>
-      <w:r>
-        <w:rPr>
-          <w:lang w:val="fr-FR"/>
-        </w:rPr>
-        <w:t xml:space="preserve">mettre en place un registraire </w:t>
-      </w:r>
-      <w:r>
-        <w:rPr>
-          <w:lang w:val="fr-FR"/>
-        </w:rPr>
-        <w:t xml:space="preserve">de transactions financières. </w:t>
-      </w:r>
-    </w:p>
-    <w:p>
-      <w:pPr>
-        <w:rPr>
-          <w:lang w:val="fr-FR"/>
-        </w:rPr>
-      </w:pPr>
-    </w:p>
-    <w:p>
-      <w:pPr>
-        <w:rPr>
-          <w:lang w:val="fr-FR"/>
-        </w:rPr>
-      </w:pPr>
-      <w:r>
-        <w:rPr>
-          <w:lang w:val="fr-FR"/>
-        </w:rPr>
-        <w:t xml:space="preserve">C’est pourquoi il apparaît que </w:t>
-      </w:r>
-      <w:r>
-        <w:rPr>
-          <w:lang w:val="fr-FR"/>
-        </w:rPr>
-        <w:t xml:space="preserve">la modélisation SRP et ISP </w:t>
-      </w:r>
-      <w:r>
-        <w:rPr>
-          <w:lang w:val="fr-FR"/>
-        </w:rPr>
-        <w:t xml:space="preserve">sont des </w:t>
-      </w:r>
-      <w:r>
-        <w:rPr>
-          <w:lang w:val="fr-FR"/>
-        </w:rPr>
-        <w:t xml:space="preserve">paradigmes pouvant apporter une importante </w:t>
-      </w:r>
-      <w:r>
-        <w:rPr>
-          <w:lang w:val="fr-FR"/>
-        </w:rPr>
-        <w:t xml:space="preserve">amélioration dans des </w:t>
-      </w:r>
-      <w:r>
-        <w:rPr>
-          <w:lang w:val="fr-FR"/>
-        </w:rPr>
-        <w:t>projets d’</w:t>
-      </w:r>
-      <w:r>
-        <w:rPr>
-          <w:lang w:val="fr-FR"/>
-        </w:rPr>
-        <w:t xml:space="preserve">envergure importante. </w:t>
-      </w:r>
-      <w:r>
-        <w:rPr>
-          <w:lang w:val="fr-FR"/>
-        </w:rPr>
-        <w:t xml:space="preserve">Nous pensons donc que cet outil est un moyen d’optimiser un code et non pas </w:t>
-      </w:r>
-      <w:r>
-        <w:rPr>
-          <w:lang w:val="fr-FR"/>
-        </w:rPr>
-        <w:t>un outil indispensable de modélisation et conception.</w:t>
-      </w:r>
-      <w:bookmarkStart w:id="0" w:name="_GoBack"/>
-      <w:bookmarkEnd w:id="0"/>
+        <w:jc w:val="both"/>
+        <w:rPr>
+          <w:lang w:val="fr-FR"/>
+        </w:rPr>
+      </w:pPr>
+    </w:p>
+    <w:p>
+      <w:pPr>
+        <w:jc w:val="both"/>
+        <w:rPr>
+          <w:rFonts w:eastAsiaTheme="minorEastAsia"/>
+          <w:lang w:val="fr-FR"/>
+        </w:rPr>
+      </w:pPr>
     </w:p>
     <w:sectPr>
       <w:pgSz w:w="12240" w:h="15840"/>
@@ -437,8 +971,100 @@
       </w:rPr>
     </w:lvl>
   </w:abstractNum>
+  <w:abstractNum w:abstractNumId="1" w15:restartNumberingAfterBreak="0">
+    <w:nsid w:val="23BB6B71"/>
+    <w:multiLevelType w:val="hybridMultilevel"/>
+    <w:tmpl w:val="7598CD2C"/>
+    <w:lvl w:ilvl="0" w:tplc="7AE04904">
+      <w:start w:val="1"/>
+      <w:numFmt w:val="upperLetter"/>
+      <w:lvlText w:val="%1)"/>
+      <w:lvlJc w:val="left"/>
+      <w:pPr>
+        <w:ind w:left="720" w:hanging="360"/>
+      </w:pPr>
+      <w:rPr>
+        <w:rFonts w:hint="default"/>
+      </w:rPr>
+    </w:lvl>
+    <w:lvl w:ilvl="1" w:tplc="040C0019" w:tentative="1">
+      <w:start w:val="1"/>
+      <w:numFmt w:val="lowerLetter"/>
+      <w:lvlText w:val="%2."/>
+      <w:lvlJc w:val="left"/>
+      <w:pPr>
+        <w:ind w:left="1440" w:hanging="360"/>
+      </w:pPr>
+    </w:lvl>
+    <w:lvl w:ilvl="2" w:tplc="040C001B" w:tentative="1">
+      <w:start w:val="1"/>
+      <w:numFmt w:val="lowerRoman"/>
+      <w:lvlText w:val="%3."/>
+      <w:lvlJc w:val="right"/>
+      <w:pPr>
+        <w:ind w:left="2160" w:hanging="180"/>
+      </w:pPr>
+    </w:lvl>
+    <w:lvl w:ilvl="3" w:tplc="040C000F" w:tentative="1">
+      <w:start w:val="1"/>
+      <w:numFmt w:val="decimal"/>
+      <w:lvlText w:val="%4."/>
+      <w:lvlJc w:val="left"/>
+      <w:pPr>
+        <w:ind w:left="2880" w:hanging="360"/>
+      </w:pPr>
+    </w:lvl>
+    <w:lvl w:ilvl="4" w:tplc="040C0019" w:tentative="1">
+      <w:start w:val="1"/>
+      <w:numFmt w:val="lowerLetter"/>
+      <w:lvlText w:val="%5."/>
+      <w:lvlJc w:val="left"/>
+      <w:pPr>
+        <w:ind w:left="3600" w:hanging="360"/>
+      </w:pPr>
+    </w:lvl>
+    <w:lvl w:ilvl="5" w:tplc="040C001B" w:tentative="1">
+      <w:start w:val="1"/>
+      <w:numFmt w:val="lowerRoman"/>
+      <w:lvlText w:val="%6."/>
+      <w:lvlJc w:val="right"/>
+      <w:pPr>
+        <w:ind w:left="4320" w:hanging="180"/>
+      </w:pPr>
+    </w:lvl>
+    <w:lvl w:ilvl="6" w:tplc="040C000F" w:tentative="1">
+      <w:start w:val="1"/>
+      <w:numFmt w:val="decimal"/>
+      <w:lvlText w:val="%7."/>
+      <w:lvlJc w:val="left"/>
+      <w:pPr>
+        <w:ind w:left="5040" w:hanging="360"/>
+      </w:pPr>
+    </w:lvl>
+    <w:lvl w:ilvl="7" w:tplc="040C0019" w:tentative="1">
+      <w:start w:val="1"/>
+      <w:numFmt w:val="lowerLetter"/>
+      <w:lvlText w:val="%8."/>
+      <w:lvlJc w:val="left"/>
+      <w:pPr>
+        <w:ind w:left="5760" w:hanging="360"/>
+      </w:pPr>
+    </w:lvl>
+    <w:lvl w:ilvl="8" w:tplc="040C001B" w:tentative="1">
+      <w:start w:val="1"/>
+      <w:numFmt w:val="lowerRoman"/>
+      <w:lvlText w:val="%9."/>
+      <w:lvlJc w:val="right"/>
+      <w:pPr>
+        <w:ind w:left="6480" w:hanging="180"/>
+      </w:pPr>
+    </w:lvl>
+  </w:abstractNum>
   <w:num w:numId="1">
     <w:abstractNumId w:val="0"/>
+  </w:num>
+  <w:num w:numId="2">
+    <w:abstractNumId w:val="1"/>
   </w:num>
 </w:numbering>
 </file>
@@ -909,6 +1535,16 @@
       <w:contextualSpacing/>
     </w:pPr>
   </w:style>
+  <w:style w:type="character" w:styleId="Textedelespacerserv">
+    <w:name w:val="Placeholder Text"/>
+    <w:basedOn w:val="Policepardfaut"/>
+    <w:uiPriority w:val="99"/>
+    <w:semiHidden/>
+    <w:rsid w:val="00153EF5"/>
+    <w:rPr>
+      <w:color w:val="808080"/>
+    </w:rPr>
+  </w:style>
 </w:styles>
 </file>
 

</xml_diff>

<commit_message>
Version complète de la question 2 pour relecture et validation.
</commit_message>
<xml_diff>
--- a/Question 2 TP2 .docx
+++ b/Question 2 TP2 .docx
@@ -1,6 +1,6 @@
 
 <file path=word/document.xml><?xml version="1.0" encoding="utf-8"?>
-<w:document xmlns:wpc="http://schemas.microsoft.com/office/word/2010/wordprocessingCanvas" xmlns:cx="http://schemas.microsoft.com/office/drawing/2014/chartex" xmlns:cx1="http://schemas.microsoft.com/office/drawing/2015/9/8/chartex" xmlns:mc="http://schemas.openxmlformats.org/markup-compatibility/2006" xmlns:o="urn:schemas-microsoft-com:office:office" xmlns:r="http://schemas.openxmlformats.org/officeDocument/2006/relationships" xmlns:m="http://schemas.openxmlformats.org/officeDocument/2006/math" xmlns:v="urn:schemas-microsoft-com:vml" xmlns:wp14="http://schemas.microsoft.com/office/word/2010/wordprocessingDrawing" xmlns:wp="http://schemas.openxmlformats.org/drawingml/2006/wordprocessingDrawing" xmlns:w10="urn:schemas-microsoft-com:office:word" xmlns:w="http://schemas.openxmlformats.org/wordprocessingml/2006/main" xmlns:w14="http://schemas.microsoft.com/office/word/2010/wordml" xmlns:w15="http://schemas.microsoft.com/office/word/2012/wordml" xmlns:w16se="http://schemas.microsoft.com/office/word/2015/wordml/symex" xmlns:wpg="http://schemas.microsoft.com/office/word/2010/wordprocessingGroup" xmlns:wpi="http://schemas.microsoft.com/office/word/2010/wordprocessingInk" xmlns:wne="http://schemas.microsoft.com/office/word/2006/wordml" xmlns:wps="http://schemas.microsoft.com/office/word/2010/wordprocessingShape" mc:Ignorable="w14 w15 w16se wp14">
+<w:document xmlns:wpc="http://schemas.microsoft.com/office/word/2010/wordprocessingCanvas" xmlns:cx="http://schemas.microsoft.com/office/drawing/2014/chartex" xmlns:cx1="http://schemas.microsoft.com/office/drawing/2015/9/8/chartex" xmlns:cx2="http://schemas.microsoft.com/office/drawing/2015/10/21/chartex" xmlns:cx3="http://schemas.microsoft.com/office/drawing/2016/5/9/chartex" xmlns:cx4="http://schemas.microsoft.com/office/drawing/2016/5/10/chartex" xmlns:cx5="http://schemas.microsoft.com/office/drawing/2016/5/11/chartex" xmlns:mc="http://schemas.openxmlformats.org/markup-compatibility/2006" xmlns:o="urn:schemas-microsoft-com:office:office" xmlns:r="http://schemas.openxmlformats.org/officeDocument/2006/relationships" xmlns:m="http://schemas.openxmlformats.org/officeDocument/2006/math" xmlns:v="urn:schemas-microsoft-com:vml" xmlns:wp14="http://schemas.microsoft.com/office/word/2010/wordprocessingDrawing" xmlns:wp="http://schemas.openxmlformats.org/drawingml/2006/wordprocessingDrawing" xmlns:w10="urn:schemas-microsoft-com:office:word" xmlns:w="http://schemas.openxmlformats.org/wordprocessingml/2006/main" xmlns:w14="http://schemas.microsoft.com/office/word/2010/wordml" xmlns:w15="http://schemas.microsoft.com/office/word/2012/wordml" xmlns:w16se="http://schemas.microsoft.com/office/word/2015/wordml/symex" xmlns:wpg="http://schemas.microsoft.com/office/word/2010/wordprocessingGroup" xmlns:wpi="http://schemas.microsoft.com/office/word/2010/wordprocessingInk" xmlns:wne="http://schemas.microsoft.com/office/word/2006/wordml" xmlns:wps="http://schemas.microsoft.com/office/word/2010/wordprocessingShape" mc:Ignorable="w14 w15 w16se wp14">
   <w:body>
     <w:p>
       <w:pPr>
@@ -22,6 +22,223 @@
           <w:lang w:val="fr-FR"/>
         </w:rPr>
       </w:pPr>
+    </w:p>
+    <w:p>
+      <w:pPr>
+        <w:pStyle w:val="Paragraphedeliste"/>
+        <w:numPr>
+          <w:ilvl w:val="0"/>
+          <w:numId w:val="2"/>
+        </w:numPr>
+        <w:rPr>
+          <w:lang w:val="fr-FR"/>
+        </w:rPr>
+      </w:pPr>
+      <w:r>
+        <w:rPr>
+          <w:b/>
+          <w:lang w:val="fr-FR"/>
+        </w:rPr>
+        <w:t>Cohésion entre méthodes</w:t>
+      </w:r>
+      <w:r>
+        <w:rPr>
+          <w:lang w:val="fr-FR"/>
+        </w:rPr>
+        <w:t xml:space="preserve"> : </w:t>
+      </w:r>
+      <w:r>
+        <w:rPr>
+          <w:lang w:val="fr-FR"/>
+        </w:rPr>
+        <w:t xml:space="preserve">un lien de cohésion temporelle est </w:t>
+      </w:r>
+      <w:r>
+        <w:rPr>
+          <w:lang w:val="fr-FR"/>
+        </w:rPr>
+        <w:t xml:space="preserve">un exemple de cohésion entre méthode. Un programme devant s’exécuter </w:t>
+      </w:r>
+      <w:r>
+        <w:rPr>
+          <w:lang w:val="fr-FR"/>
+        </w:rPr>
+        <w:t>par un chaînage de méthodes (</w:t>
+      </w:r>
+      <w:r>
+        <w:rPr>
+          <w:lang w:val="fr-FR"/>
+        </w:rPr>
+        <w:t xml:space="preserve">les classes appelant </w:t>
+      </w:r>
+      <w:r>
+        <w:rPr>
+          <w:lang w:val="fr-FR"/>
+        </w:rPr>
+        <w:t xml:space="preserve">la bibliothèque </w:t>
+      </w:r>
+      <w:proofErr w:type="spellStart"/>
+      <w:r>
+        <w:rPr>
+          <w:lang w:val="fr-FR"/>
+        </w:rPr>
+        <w:t>SocketIO</w:t>
+      </w:r>
+      <w:proofErr w:type="spellEnd"/>
+      <w:r>
+        <w:rPr>
+          <w:lang w:val="fr-FR"/>
+        </w:rPr>
+        <w:t xml:space="preserve"> par exemple) </w:t>
+      </w:r>
+      <w:r>
+        <w:rPr>
+          <w:lang w:val="fr-FR"/>
+        </w:rPr>
+        <w:t xml:space="preserve">suivent une procédure </w:t>
+      </w:r>
+      <w:r>
+        <w:rPr>
+          <w:lang w:val="fr-FR"/>
+        </w:rPr>
+        <w:t xml:space="preserve">bien précise pour fonctionner. Ces méthodes sont </w:t>
+      </w:r>
+      <w:r>
+        <w:rPr>
+          <w:lang w:val="fr-FR"/>
+        </w:rPr>
+        <w:t>considérées</w:t>
+      </w:r>
+      <w:r>
+        <w:rPr>
+          <w:lang w:val="fr-FR"/>
+        </w:rPr>
+        <w:t xml:space="preserve"> comme ayant une bonne cohésion entre méthode.</w:t>
+      </w:r>
+      <w:r>
+        <w:rPr>
+          <w:lang w:val="fr-FR"/>
+        </w:rPr>
+        <w:br/>
+      </w:r>
+      <w:r>
+        <w:rPr>
+          <w:b/>
+          <w:lang w:val="fr-FR"/>
+        </w:rPr>
+        <w:t>Cohésion entre classe</w:t>
+      </w:r>
+      <w:r>
+        <w:rPr>
+          <w:lang w:val="fr-FR"/>
+        </w:rPr>
+        <w:t xml:space="preserve"> : </w:t>
+      </w:r>
+      <w:r>
+        <w:rPr>
+          <w:lang w:val="fr-FR"/>
+        </w:rPr>
+        <w:t xml:space="preserve">La cohésion </w:t>
+      </w:r>
+      <w:r>
+        <w:rPr>
+          <w:lang w:val="fr-FR"/>
+        </w:rPr>
+        <w:t>fonctionnelle</w:t>
+      </w:r>
+      <w:r>
+        <w:rPr>
+          <w:lang w:val="fr-FR"/>
+        </w:rPr>
+        <w:t xml:space="preserve"> est </w:t>
+      </w:r>
+      <w:r>
+        <w:rPr>
+          <w:lang w:val="fr-FR"/>
+        </w:rPr>
+        <w:t xml:space="preserve">un exemple de </w:t>
+      </w:r>
+      <w:r>
+        <w:rPr>
+          <w:lang w:val="fr-FR"/>
+        </w:rPr>
+        <w:t xml:space="preserve">de cohésion entre classe. </w:t>
+      </w:r>
+      <w:r>
+        <w:rPr>
+          <w:lang w:val="fr-FR"/>
+        </w:rPr>
+        <w:t xml:space="preserve">La modélisation d’une entreprise par différents services (production, </w:t>
+      </w:r>
+      <w:r>
+        <w:rPr>
+          <w:lang w:val="fr-FR"/>
+        </w:rPr>
+        <w:t xml:space="preserve">comptabilité, direction et communication) est un exemple </w:t>
+      </w:r>
+      <w:r>
+        <w:rPr>
+          <w:lang w:val="fr-FR"/>
+        </w:rPr>
+        <w:t xml:space="preserve">de cohésion entre chaque classe. Chacune de ces classes ont une </w:t>
+      </w:r>
+      <w:r>
+        <w:rPr>
+          <w:lang w:val="fr-FR"/>
+        </w:rPr>
+        <w:t xml:space="preserve">méthode </w:t>
+      </w:r>
+      <w:r>
+        <w:rPr>
+          <w:lang w:val="fr-FR"/>
+        </w:rPr>
+        <w:t xml:space="preserve">qui leur est </w:t>
+      </w:r>
+      <w:r>
+        <w:rPr>
+          <w:lang w:val="fr-FR"/>
+        </w:rPr>
+        <w:t>spécifique. Chaque classe remplis la tâche qui lui est dédiée.</w:t>
+      </w:r>
+      <w:r>
+        <w:rPr>
+          <w:lang w:val="fr-FR"/>
+        </w:rPr>
+        <w:br/>
+      </w:r>
+      <w:r>
+        <w:rPr>
+          <w:b/>
+          <w:lang w:val="fr-FR"/>
+        </w:rPr>
+        <w:t>Cohésion de l’héritage</w:t>
+      </w:r>
+      <w:r>
+        <w:rPr>
+          <w:lang w:val="fr-FR"/>
+        </w:rPr>
+        <w:t xml:space="preserve"> : </w:t>
+      </w:r>
+      <w:r>
+        <w:rPr>
+          <w:lang w:val="fr-FR"/>
+        </w:rPr>
+        <w:t xml:space="preserve">L’exemple du thread permet de démontrer la cohésion de l’héritage. </w:t>
+      </w:r>
+      <w:r>
+        <w:rPr>
+          <w:lang w:val="fr-FR"/>
+        </w:rPr>
+        <w:t xml:space="preserve">Ainsi </w:t>
+      </w:r>
+      <w:r>
+        <w:rPr>
+          <w:lang w:val="fr-FR"/>
+        </w:rPr>
+        <w:t xml:space="preserve">une classe fille permet d’ajouter des particularité à une classe mère tout en gardant les propriétés de son ascendante. </w:t>
+      </w:r>
+      <w:bookmarkStart w:id="0" w:name="_GoBack"/>
+      <w:bookmarkEnd w:id="0"/>
     </w:p>
     <w:p>
       <w:pPr>
@@ -35,19 +252,6 @@
           <w:lang w:val="fr-FR"/>
         </w:rPr>
       </w:pPr>
-    </w:p>
-    <w:p>
-      <w:pPr>
-        <w:pStyle w:val="Paragraphedeliste"/>
-        <w:numPr>
-          <w:ilvl w:val="0"/>
-          <w:numId w:val="2"/>
-        </w:numPr>
-        <w:jc w:val="both"/>
-        <w:rPr>
-          <w:lang w:val="fr-FR"/>
-        </w:rPr>
-      </w:pPr>
       <w:r>
         <w:rPr>
           <w:lang w:val="fr-FR"/>
@@ -112,8 +316,6 @@
         </w:rPr>
         <w:t> :</w:t>
       </w:r>
-      <w:bookmarkStart w:id="0" w:name="_GoBack"/>
-      <w:bookmarkEnd w:id="0"/>
     </w:p>
     <w:p>
       <w:pPr>
@@ -763,21 +965,7 @@
         <w:rPr>
           <w:lang w:val="fr-FR"/>
         </w:rPr>
-        <w:t xml:space="preserve"> n’est pas </w:t>
-      </w:r>
-      <w:proofErr w:type="gramStart"/>
-      <w:r>
-        <w:rPr>
-          <w:lang w:val="fr-FR"/>
-        </w:rPr>
-        <w:t>cohésive</w:t>
-      </w:r>
-      <w:proofErr w:type="gramEnd"/>
-      <w:r>
-        <w:rPr>
-          <w:lang w:val="fr-FR"/>
-        </w:rPr>
-        <w:t xml:space="preserve"> selon la définition exposée dans l’intitulé. </w:t>
+        <w:t xml:space="preserve"> n’est pas cohésive selon la définition exposée dans l’intitulé. </w:t>
       </w:r>
     </w:p>
     <w:p>
@@ -792,6 +980,7 @@
         <w:rPr>
           <w:lang w:val="fr-FR"/>
         </w:rPr>
+        <w:lastRenderedPageBreak/>
         <w:t xml:space="preserve">La classe reste néanmoins simple et intuitive de prise en main. En effet, les deux responsabilités sont implémentées par trois méthodes synthétiques et simples. </w:t>
       </w:r>
     </w:p>
@@ -837,6 +1026,122 @@
           <w:lang w:val="fr-FR"/>
         </w:rPr>
       </w:pPr>
+      <w:r>
+        <w:rPr>
+          <w:lang w:val="fr-FR"/>
+        </w:rPr>
+        <w:t xml:space="preserve">La nouvelle structure de la classe est proposée dans le </w:t>
+      </w:r>
+      <w:r>
+        <w:rPr>
+          <w:lang w:val="fr-FR"/>
+        </w:rPr>
+        <w:t xml:space="preserve">fichier CashRegister_modif.java ci-joint. Pour augmenter la cohésion, </w:t>
+      </w:r>
+      <w:r>
+        <w:rPr>
+          <w:lang w:val="fr-FR"/>
+        </w:rPr>
+        <w:t xml:space="preserve">nous </w:t>
+      </w:r>
+      <w:r>
+        <w:rPr>
+          <w:lang w:val="fr-FR"/>
+        </w:rPr>
+        <w:t xml:space="preserve">mettons en place un lien d’héritage entre </w:t>
+      </w:r>
+      <w:r>
+        <w:rPr>
+          <w:lang w:val="fr-FR"/>
+        </w:rPr>
+        <w:t xml:space="preserve">une classe </w:t>
+      </w:r>
+      <w:proofErr w:type="spellStart"/>
+      <w:r>
+        <w:rPr>
+          <w:lang w:val="fr-FR"/>
+        </w:rPr>
+        <w:t>CashRegister</w:t>
+      </w:r>
+      <w:proofErr w:type="spellEnd"/>
+      <w:r>
+        <w:rPr>
+          <w:lang w:val="fr-FR"/>
+        </w:rPr>
+        <w:t xml:space="preserve"> et la classe </w:t>
+      </w:r>
+      <w:proofErr w:type="spellStart"/>
+      <w:r>
+        <w:rPr>
+          <w:lang w:val="fr-FR"/>
+        </w:rPr>
+        <w:t>ChangeGiver</w:t>
+      </w:r>
+      <w:proofErr w:type="spellEnd"/>
+      <w:r>
+        <w:rPr>
+          <w:lang w:val="fr-FR"/>
+        </w:rPr>
+        <w:t xml:space="preserve">. </w:t>
+      </w:r>
+      <w:r>
+        <w:rPr>
+          <w:lang w:val="fr-FR"/>
+        </w:rPr>
+        <w:t xml:space="preserve">La première classe </w:t>
+      </w:r>
+      <w:r>
+        <w:rPr>
+          <w:lang w:val="fr-FR"/>
+        </w:rPr>
+        <w:t>est une borne de paiement qui ne rend pas la monnaie (</w:t>
+      </w:r>
+      <w:r>
+        <w:rPr>
+          <w:lang w:val="fr-FR"/>
+        </w:rPr>
+        <w:t>comme dans les bus de la STS</w:t>
+      </w:r>
+      <w:r>
+        <w:rPr>
+          <w:lang w:val="fr-FR"/>
+        </w:rPr>
+        <w:t xml:space="preserve">). La classe </w:t>
+      </w:r>
+      <w:proofErr w:type="spellStart"/>
+      <w:r>
+        <w:rPr>
+          <w:lang w:val="fr-FR"/>
+        </w:rPr>
+        <w:t>ChangeGiver</w:t>
+      </w:r>
+      <w:proofErr w:type="spellEnd"/>
+      <w:r>
+        <w:rPr>
+          <w:lang w:val="fr-FR"/>
+        </w:rPr>
+        <w:t xml:space="preserve"> rend la monnaie. Elle pourra </w:t>
+      </w:r>
+      <w:r>
+        <w:rPr>
+          <w:lang w:val="fr-FR"/>
+        </w:rPr>
+        <w:t xml:space="preserve">évoluer en mettant en place un système de réduction ou fidélisation du client sans avoir à influer sur sa classe mère, </w:t>
+      </w:r>
+      <w:proofErr w:type="spellStart"/>
+      <w:r>
+        <w:rPr>
+          <w:lang w:val="fr-FR"/>
+        </w:rPr>
+        <w:t>CashRegister</w:t>
+      </w:r>
+      <w:proofErr w:type="spellEnd"/>
+      <w:r>
+        <w:rPr>
+          <w:lang w:val="fr-FR"/>
+        </w:rPr>
+        <w:t>.</w:t>
+      </w:r>
     </w:p>
     <w:p>
       <w:pPr>
@@ -858,7 +1163,7 @@
 </file>
 
 <file path=word/numbering.xml><?xml version="1.0" encoding="utf-8"?>
-<w:numbering xmlns:wpc="http://schemas.microsoft.com/office/word/2010/wordprocessingCanvas" xmlns:cx="http://schemas.microsoft.com/office/drawing/2014/chartex" xmlns:cx1="http://schemas.microsoft.com/office/drawing/2015/9/8/chartex" xmlns:mc="http://schemas.openxmlformats.org/markup-compatibility/2006" xmlns:o="urn:schemas-microsoft-com:office:office" xmlns:r="http://schemas.openxmlformats.org/officeDocument/2006/relationships" xmlns:m="http://schemas.openxmlformats.org/officeDocument/2006/math" xmlns:v="urn:schemas-microsoft-com:vml" xmlns:wp14="http://schemas.microsoft.com/office/word/2010/wordprocessingDrawing" xmlns:wp="http://schemas.openxmlformats.org/drawingml/2006/wordprocessingDrawing" xmlns:w10="urn:schemas-microsoft-com:office:word" xmlns:w="http://schemas.openxmlformats.org/wordprocessingml/2006/main" xmlns:w14="http://schemas.microsoft.com/office/word/2010/wordml" xmlns:w15="http://schemas.microsoft.com/office/word/2012/wordml" xmlns:w16se="http://schemas.microsoft.com/office/word/2015/wordml/symex" xmlns:wpg="http://schemas.microsoft.com/office/word/2010/wordprocessingGroup" xmlns:wpi="http://schemas.microsoft.com/office/word/2010/wordprocessingInk" xmlns:wne="http://schemas.microsoft.com/office/word/2006/wordml" xmlns:wps="http://schemas.microsoft.com/office/word/2010/wordprocessingShape" mc:Ignorable="w14 w15 w16se wp14">
+<w:numbering xmlns:wpc="http://schemas.microsoft.com/office/word/2010/wordprocessingCanvas" xmlns:cx="http://schemas.microsoft.com/office/drawing/2014/chartex" xmlns:cx1="http://schemas.microsoft.com/office/drawing/2015/9/8/chartex" xmlns:cx2="http://schemas.microsoft.com/office/drawing/2015/10/21/chartex" xmlns:cx3="http://schemas.microsoft.com/office/drawing/2016/5/9/chartex" xmlns:cx4="http://schemas.microsoft.com/office/drawing/2016/5/10/chartex" xmlns:cx5="http://schemas.microsoft.com/office/drawing/2016/5/11/chartex" xmlns:mc="http://schemas.openxmlformats.org/markup-compatibility/2006" xmlns:o="urn:schemas-microsoft-com:office:office" xmlns:r="http://schemas.openxmlformats.org/officeDocument/2006/relationships" xmlns:m="http://schemas.openxmlformats.org/officeDocument/2006/math" xmlns:v="urn:schemas-microsoft-com:vml" xmlns:wp14="http://schemas.microsoft.com/office/word/2010/wordprocessingDrawing" xmlns:wp="http://schemas.openxmlformats.org/drawingml/2006/wordprocessingDrawing" xmlns:w10="urn:schemas-microsoft-com:office:word" xmlns:w="http://schemas.openxmlformats.org/wordprocessingml/2006/main" xmlns:w14="http://schemas.microsoft.com/office/word/2010/wordml" xmlns:w15="http://schemas.microsoft.com/office/word/2012/wordml" xmlns:w16se="http://schemas.microsoft.com/office/word/2015/wordml/symex" xmlns:wpg="http://schemas.microsoft.com/office/word/2010/wordprocessingGroup" xmlns:wpi="http://schemas.microsoft.com/office/word/2010/wordprocessingInk" xmlns:wne="http://schemas.microsoft.com/office/word/2006/wordml" xmlns:wps="http://schemas.microsoft.com/office/word/2010/wordprocessingShape" mc:Ignorable="w14 w15 w16se wp14">
   <w:abstractNum w:abstractNumId="0" w15:restartNumberingAfterBreak="0">
     <w:nsid w:val="147F0167"/>
     <w:multiLevelType w:val="hybridMultilevel"/>
@@ -1086,7 +1391,7 @@
       </w:pPr>
     </w:pPrDefault>
   </w:docDefaults>
-  <w:latentStyles w:defLockedState="0" w:defUIPriority="99" w:defSemiHidden="0" w:defUnhideWhenUsed="0" w:defQFormat="0" w:count="371">
+  <w:latentStyles w:defLockedState="0" w:defUIPriority="99" w:defSemiHidden="0" w:defUnhideWhenUsed="0" w:defQFormat="0" w:count="374">
     <w:lsdException w:name="Normal" w:uiPriority="0" w:qFormat="1"/>
     <w:lsdException w:name="heading 1" w:uiPriority="9" w:qFormat="1"/>
     <w:lsdException w:name="heading 2" w:semiHidden="1" w:uiPriority="9" w:unhideWhenUsed="1" w:qFormat="1"/>
@@ -1458,6 +1763,9 @@
     <w:lsdException w:name="List Table 5 Dark Accent 6" w:uiPriority="50"/>
     <w:lsdException w:name="List Table 6 Colorful Accent 6" w:uiPriority="51"/>
     <w:lsdException w:name="List Table 7 Colorful Accent 6" w:uiPriority="52"/>
+    <w:lsdException w:name="Mention" w:semiHidden="1" w:unhideWhenUsed="1"/>
+    <w:lsdException w:name="Smart Hyperlink" w:semiHidden="1" w:unhideWhenUsed="1"/>
+    <w:lsdException w:name="Hashtag" w:semiHidden="1" w:unhideWhenUsed="1"/>
   </w:latentStyles>
   <w:style w:type="paragraph" w:default="1" w:styleId="Normal">
     <w:name w:val="Normal"/>

</xml_diff>